<commit_message>
Update DataMango_Happy Hour - 29-02-2024.docx
</commit_message>
<xml_diff>
--- a/DataMango_Happy Hour - 29-02-2024.docx
+++ b/DataMango_Happy Hour - 29-02-2024.docx
@@ -4,33 +4,6 @@
   <w:body>
     <w:p>
       <w:pPr>
-        <w:jc w:val="center"/>
-        <w:rPr>
-          <w:rStyle w:val="normaltextrun"/>
-          <w:rFonts w:cstheme="minorHAnsi"/>
-          <w:b/>
-          <w:bCs/>
-          <w:color w:val="000000"/>
-          <w:sz w:val="60"/>
-          <w:szCs w:val="60"/>
-        </w:rPr>
-      </w:pPr>
-      <w:r>
-        <w:rPr>
-          <w:rStyle w:val="normaltextrun"/>
-          <w:rFonts w:cstheme="minorHAnsi"/>
-          <w:b/>
-          <w:bCs/>
-          <w:color w:val="000000"/>
-          <w:sz w:val="60"/>
-          <w:szCs w:val="60"/>
-        </w:rPr>
-        <w:t xml:space="preserve">Happy Hour Digital Industry Talks </w:t>
-      </w:r>
-    </w:p>
-    <w:p>
-      <w:pPr>
-        <w:jc w:val="center"/>
         <w:rPr>
           <w:rStyle w:val="eop"/>
           <w:rFonts w:ascii="Trebuchet MS" w:hAnsi="Trebuchet MS"/>
@@ -38,145 +11,6 @@
           <w:szCs w:val="24"/>
         </w:rPr>
       </w:pPr>
-      <w:r>
-        <w:rPr>
-          <w:rFonts w:ascii="Trebuchet MS" w:hAnsi="Trebuchet MS"/>
-          <w:sz w:val="24"/>
-          <w:szCs w:val="24"/>
-        </w:rPr>
-        <w:t>Computing | Science &amp; Engineering at Solent University.</w:t>
-      </w:r>
-      <w:r>
-        <w:rPr>
-          <w:rStyle w:val="normaltextrun"/>
-          <w:rFonts w:ascii="Trebuchet MS" w:hAnsi="Trebuchet MS" w:cstheme="minorHAnsi"/>
-          <w:color w:val="000000"/>
-          <w:sz w:val="24"/>
-          <w:szCs w:val="24"/>
-        </w:rPr>
-        <w:br/>
-      </w:r>
-      <w:r>
-        <w:rPr>
-          <w:rStyle w:val="normaltextrun"/>
-          <w:rFonts w:ascii="Trebuchet MS" w:hAnsi="Trebuchet MS" w:cstheme="minorHAnsi"/>
-          <w:color w:val="000000"/>
-          <w:sz w:val="24"/>
-          <w:szCs w:val="24"/>
-        </w:rPr>
-        <w:t xml:space="preserve">Thursday </w:t>
-      </w:r>
-      <w:r>
-        <w:rPr>
-          <w:rStyle w:val="normaltextrun"/>
-          <w:rFonts w:ascii="Trebuchet MS" w:hAnsi="Trebuchet MS" w:cstheme="minorHAnsi"/>
-          <w:color w:val="000000"/>
-          <w:sz w:val="24"/>
-          <w:szCs w:val="24"/>
-        </w:rPr>
-        <w:t>29</w:t>
-      </w:r>
-      <w:r>
-        <w:rPr>
-          <w:rStyle w:val="normaltextrun"/>
-          <w:rFonts w:ascii="Trebuchet MS" w:hAnsi="Trebuchet MS" w:cstheme="minorHAnsi"/>
-          <w:color w:val="000000"/>
-          <w:sz w:val="24"/>
-          <w:szCs w:val="24"/>
-          <w:vertAlign w:val="superscript"/>
-        </w:rPr>
-        <w:t>th</w:t>
-      </w:r>
-      <w:r>
-        <w:rPr>
-          <w:rStyle w:val="normaltextrun"/>
-          <w:rFonts w:ascii="Trebuchet MS" w:hAnsi="Trebuchet MS" w:cstheme="minorHAnsi"/>
-          <w:color w:val="000000"/>
-          <w:sz w:val="24"/>
-          <w:szCs w:val="24"/>
-        </w:rPr>
-        <w:t xml:space="preserve"> F</w:t>
-      </w:r>
-      <w:r>
-        <w:rPr>
-          <w:rStyle w:val="normaltextrun"/>
-          <w:rFonts w:ascii="Trebuchet MS" w:hAnsi="Trebuchet MS" w:cstheme="minorHAnsi"/>
-          <w:color w:val="000000"/>
-          <w:sz w:val="24"/>
-          <w:szCs w:val="24"/>
-        </w:rPr>
-        <w:t>ebruary</w:t>
-      </w:r>
-      <w:r>
-        <w:rPr>
-          <w:rStyle w:val="normaltextrun"/>
-          <w:rFonts w:ascii="Trebuchet MS" w:hAnsi="Trebuchet MS" w:cstheme="minorHAnsi"/>
-          <w:color w:val="000000"/>
-          <w:sz w:val="24"/>
-          <w:szCs w:val="24"/>
-        </w:rPr>
-        <w:t xml:space="preserve"> 202</w:t>
-      </w:r>
-      <w:r>
-        <w:rPr>
-          <w:rStyle w:val="normaltextrun"/>
-          <w:rFonts w:ascii="Trebuchet MS" w:hAnsi="Trebuchet MS" w:cstheme="minorHAnsi"/>
-          <w:color w:val="000000"/>
-          <w:sz w:val="24"/>
-          <w:szCs w:val="24"/>
-        </w:rPr>
-        <w:t>4</w:t>
-      </w:r>
-      <w:r>
-        <w:rPr>
-          <w:rStyle w:val="normaltextrun"/>
-          <w:rFonts w:ascii="Trebuchet MS" w:hAnsi="Trebuchet MS" w:cstheme="minorHAnsi"/>
-          <w:color w:val="000000"/>
-          <w:sz w:val="24"/>
-          <w:szCs w:val="24"/>
-        </w:rPr>
-        <w:t xml:space="preserve"> 17:00-18:00 – </w:t>
-      </w:r>
-      <w:r>
-        <w:rPr>
-          <w:rStyle w:val="normaltextrun"/>
-          <w:rFonts w:ascii="Trebuchet MS" w:hAnsi="Trebuchet MS" w:cstheme="minorHAnsi"/>
-          <w:color w:val="000000"/>
-          <w:sz w:val="24"/>
-          <w:szCs w:val="24"/>
-        </w:rPr>
-        <w:t>Spark Building TS</w:t>
-      </w:r>
-      <w:r>
-        <w:rPr>
-          <w:rStyle w:val="normaltextrun"/>
-          <w:rFonts w:ascii="Trebuchet MS" w:hAnsi="Trebuchet MS" w:cstheme="minorHAnsi"/>
-          <w:color w:val="000000"/>
-          <w:sz w:val="24"/>
-          <w:szCs w:val="24"/>
-        </w:rPr>
-        <w:t>202</w:t>
-      </w:r>
-      <w:r>
-        <w:rPr>
-          <w:rStyle w:val="normaltextrun"/>
-          <w:rFonts w:ascii="Trebuchet MS" w:hAnsi="Trebuchet MS" w:cstheme="minorHAnsi"/>
-          <w:color w:val="000000"/>
-          <w:sz w:val="24"/>
-          <w:szCs w:val="24"/>
-        </w:rPr>
-        <w:t>.</w:t>
-      </w:r>
-      <w:r>
-        <w:rPr>
-          <w:rStyle w:val="eop"/>
-          <w:rFonts w:ascii="Trebuchet MS" w:hAnsi="Trebuchet MS" w:cstheme="minorHAnsi"/>
-          <w:color w:val="000000"/>
-          <w:sz w:val="24"/>
-          <w:szCs w:val="24"/>
-        </w:rPr>
-        <w:br/>
-      </w:r>
     </w:p>
     <w:tbl>
       <w:tblPr>
@@ -199,6 +33,88 @@
       <w:tr>
         <w:tc>
           <w:tcPr>
+            <w:tcW w:w="10343" w:type="dxa"/>
+            <w:gridSpan w:val="2"/>
+          </w:tcPr>
+          <w:p>
+            <w:pPr>
+              <w:jc w:val="center"/>
+              <w:rPr>
+                <w:rStyle w:val="normaltextrun"/>
+                <w:rFonts w:cstheme="minorHAnsi"/>
+                <w:b/>
+                <w:bCs/>
+                <w:color w:val="000000"/>
+                <w:sz w:val="60"/>
+                <w:szCs w:val="60"/>
+              </w:rPr>
+            </w:pPr>
+            <w:r>
+              <w:rPr>
+                <w:rStyle w:val="normaltextrun"/>
+                <w:rFonts w:cstheme="minorHAnsi"/>
+                <w:b/>
+                <w:bCs/>
+                <w:color w:val="000000"/>
+                <w:sz w:val="60"/>
+                <w:szCs w:val="60"/>
+              </w:rPr>
+              <w:t xml:space="preserve">Happy Hour Digital Industry Talks </w:t>
+            </w:r>
+          </w:p>
+          <w:p>
+            <w:pPr>
+              <w:pStyle w:val="Heading3"/>
+              <w:spacing w:before="150" w:after="300"/>
+              <w:jc w:val="center"/>
+              <w:rPr>
+                <w:rFonts w:ascii="Trebuchet MS" w:hAnsi="Trebuchet MS" w:cstheme="minorHAnsi"/>
+                <w:b/>
+                <w:bCs/>
+                <w:noProof/>
+                <w:color w:val="auto"/>
+                <w:sz w:val="36"/>
+                <w:szCs w:val="36"/>
+              </w:rPr>
+            </w:pPr>
+            <w:r>
+              <w:rPr>
+                <w:rFonts w:ascii="Trebuchet MS" w:hAnsi="Trebuchet MS"/>
+              </w:rPr>
+              <w:t>Computing | Science &amp; Engineering at Solent University.</w:t>
+            </w:r>
+            <w:r>
+              <w:rPr>
+                <w:rStyle w:val="normaltextrun"/>
+                <w:rFonts w:ascii="Trebuchet MS" w:hAnsi="Trebuchet MS" w:cstheme="minorHAnsi"/>
+                <w:color w:val="000000"/>
+              </w:rPr>
+              <w:br/>
+              <w:t>Thursday 29</w:t>
+            </w:r>
+            <w:r>
+              <w:rPr>
+                <w:rStyle w:val="normaltextrun"/>
+                <w:rFonts w:ascii="Trebuchet MS" w:hAnsi="Trebuchet MS" w:cstheme="minorHAnsi"/>
+                <w:color w:val="000000"/>
+                <w:vertAlign w:val="superscript"/>
+              </w:rPr>
+              <w:t>th</w:t>
+            </w:r>
+            <w:r>
+              <w:rPr>
+                <w:rStyle w:val="normaltextrun"/>
+                <w:rFonts w:ascii="Trebuchet MS" w:hAnsi="Trebuchet MS" w:cstheme="minorHAnsi"/>
+                <w:color w:val="000000"/>
+              </w:rPr>
+              <w:t xml:space="preserve"> February 2024 17:00-18:00 – Spark Building TS202.</w:t>
+            </w:r>
+          </w:p>
+        </w:tc>
+      </w:tr>
+      <w:tr>
+        <w:tc>
+          <w:tcPr>
             <w:tcW w:w="5171" w:type="dxa"/>
           </w:tcPr>
           <w:p>
@@ -226,9 +142,9 @@
                 <w:szCs w:val="36"/>
               </w:rPr>
               <w:drawing>
-                <wp:inline distT="0" distB="0" distL="0" distR="0" wp14:anchorId="6396C05E" wp14:editId="377B5EED">
-                  <wp:extent cx="1620456" cy="1620456"/>
-                  <wp:effectExtent l="0" t="0" r="5715" b="5715"/>
+                <wp:inline distT="0" distB="0" distL="0" distR="0" wp14:anchorId="6396C05E" wp14:editId="2AC57663">
+                  <wp:extent cx="1504950" cy="1504950"/>
+                  <wp:effectExtent l="0" t="0" r="0" b="0"/>
                   <wp:docPr id="1524768264" name="Picture 2" descr="A person smiling at the camera&#10;&#10;Description automatically generated"/>
                   <wp:cNvGraphicFramePr>
                     <a:graphicFrameLocks xmlns:a="http://schemas.openxmlformats.org/drawingml/2006/main" noChangeAspect="1"/>
@@ -255,7 +171,7 @@
                         <pic:spPr>
                           <a:xfrm>
                             <a:off x="0" y="0"/>
-                            <a:ext cx="1661206" cy="1661206"/>
+                            <a:ext cx="1543339" cy="1543339"/>
                           </a:xfrm>
                           <a:prstGeom prst="rect">
                             <a:avLst/>
@@ -291,8 +207,21 @@
                 <w:sz w:val="36"/>
                 <w:szCs w:val="36"/>
               </w:rPr>
-              <w:t>Graham Sawell</w:t>
-            </w:r>
+              <w:t xml:space="preserve">Graham </w:t>
+            </w:r>
+            <w:proofErr w:type="spellStart"/>
+            <w:r>
+              <w:rPr>
+                <w:rFonts w:ascii="Trebuchet MS" w:hAnsi="Trebuchet MS" w:cstheme="minorHAnsi"/>
+                <w:b/>
+                <w:bCs/>
+                <w:color w:val="auto"/>
+                <w:sz w:val="36"/>
+                <w:szCs w:val="36"/>
+              </w:rPr>
+              <w:t>Sawell</w:t>
+            </w:r>
+            <w:proofErr w:type="spellEnd"/>
             <w:r>
               <w:rPr>
                 <w:rFonts w:ascii="Trebuchet MS" w:hAnsi="Trebuchet MS" w:cstheme="minorHAnsi"/>
@@ -345,9 +274,9 @@
                 <w:szCs w:val="36"/>
               </w:rPr>
               <w:drawing>
-                <wp:inline distT="0" distB="0" distL="0" distR="0" wp14:anchorId="2F9A7E83" wp14:editId="55AC57AE">
-                  <wp:extent cx="1619901" cy="1619901"/>
-                  <wp:effectExtent l="0" t="0" r="5715" b="5715"/>
+                <wp:inline distT="0" distB="0" distL="0" distR="0" wp14:anchorId="2F9A7E83" wp14:editId="7197F528">
+                  <wp:extent cx="1504950" cy="1504950"/>
+                  <wp:effectExtent l="0" t="0" r="0" b="0"/>
                   <wp:docPr id="1487257004" name="Picture 4" descr="A person with curly hair and beard&#10;&#10;Description automatically generated"/>
                   <wp:cNvGraphicFramePr>
                     <a:graphicFrameLocks xmlns:a="http://schemas.openxmlformats.org/drawingml/2006/main" noChangeAspect="1"/>
@@ -374,7 +303,7 @@
                         <pic:spPr>
                           <a:xfrm>
                             <a:off x="0" y="0"/>
-                            <a:ext cx="1636967" cy="1636967"/>
+                            <a:ext cx="1520821" cy="1520821"/>
                           </a:xfrm>
                           <a:prstGeom prst="rect">
                             <a:avLst/>
@@ -529,8 +458,42 @@
                 <w:sz w:val="20"/>
                 <w:szCs w:val="20"/>
               </w:rPr>
-              <w:t>Join us as we dive into the dynamic world of startups with Datamango founder, Graham Sawell</w:t>
-            </w:r>
+              <w:t xml:space="preserve">Join us as we dive into the dynamic world of startups with </w:t>
+            </w:r>
+            <w:proofErr w:type="spellStart"/>
+            <w:r>
+              <w:rPr>
+                <w:rFonts w:ascii="Trebuchet MS" w:hAnsi="Trebuchet MS"/>
+                <w:b/>
+                <w:bCs/>
+                <w:sz w:val="20"/>
+                <w:szCs w:val="20"/>
+              </w:rPr>
+              <w:t>Datamango</w:t>
+            </w:r>
+            <w:proofErr w:type="spellEnd"/>
+            <w:r>
+              <w:rPr>
+                <w:rFonts w:ascii="Trebuchet MS" w:hAnsi="Trebuchet MS"/>
+                <w:b/>
+                <w:bCs/>
+                <w:sz w:val="20"/>
+                <w:szCs w:val="20"/>
+              </w:rPr>
+              <w:t xml:space="preserve"> founder, Graham </w:t>
+            </w:r>
+            <w:proofErr w:type="spellStart"/>
+            <w:r>
+              <w:rPr>
+                <w:rFonts w:ascii="Trebuchet MS" w:hAnsi="Trebuchet MS"/>
+                <w:b/>
+                <w:bCs/>
+                <w:sz w:val="20"/>
+                <w:szCs w:val="20"/>
+              </w:rPr>
+              <w:t>Sawell</w:t>
+            </w:r>
+            <w:proofErr w:type="spellEnd"/>
             <w:r>
               <w:rPr>
                 <w:rFonts w:ascii="Trebuchet MS" w:hAnsi="Trebuchet MS"/>
@@ -571,13 +534,23 @@
                 <w:szCs w:val="20"/>
               </w:rPr>
             </w:pPr>
-            <w:r>
-              <w:rPr>
-                <w:rFonts w:ascii="Trebuchet MS" w:hAnsi="Trebuchet MS"/>
-                <w:sz w:val="20"/>
-                <w:szCs w:val="20"/>
-              </w:rPr>
-              <w:t xml:space="preserve">Datamango is known for its </w:t>
+            <w:proofErr w:type="spellStart"/>
+            <w:r>
+              <w:rPr>
+                <w:rFonts w:ascii="Trebuchet MS" w:hAnsi="Trebuchet MS"/>
+                <w:sz w:val="20"/>
+                <w:szCs w:val="20"/>
+              </w:rPr>
+              <w:t>Datamango</w:t>
+            </w:r>
+            <w:proofErr w:type="spellEnd"/>
+            <w:r>
+              <w:rPr>
+                <w:rFonts w:ascii="Trebuchet MS" w:hAnsi="Trebuchet MS"/>
+                <w:sz w:val="20"/>
+                <w:szCs w:val="20"/>
+              </w:rPr>
+              <w:t xml:space="preserve"> is known for its </w:t>
             </w:r>
             <w:r>
               <w:rPr>
@@ -1041,7 +1014,25 @@
                 <w:sz w:val="20"/>
                 <w:szCs w:val="20"/>
               </w:rPr>
-              <w:t xml:space="preserve">At Datamango, we </w:t>
+              <w:t xml:space="preserve">At </w:t>
+            </w:r>
+            <w:proofErr w:type="spellStart"/>
+            <w:r>
+              <w:rPr>
+                <w:rFonts w:ascii="Trebuchet MS" w:hAnsi="Trebuchet MS"/>
+                <w:sz w:val="20"/>
+                <w:szCs w:val="20"/>
+              </w:rPr>
+              <w:t>Datamango</w:t>
+            </w:r>
+            <w:proofErr w:type="spellEnd"/>
+            <w:r>
+              <w:rPr>
+                <w:rFonts w:ascii="Trebuchet MS" w:hAnsi="Trebuchet MS"/>
+                <w:sz w:val="20"/>
+                <w:szCs w:val="20"/>
+              </w:rPr>
+              <w:t xml:space="preserve">, we </w:t>
             </w:r>
             <w:r>
               <w:rPr>
@@ -1303,7 +1294,27 @@
                   <w:sz w:val="16"/>
                   <w:szCs w:val="16"/>
                 </w:rPr>
-                <w:t>linkedin.com/in/grahamsawell/</w:t>
+                <w:t>linkedin.com/in/</w:t>
+              </w:r>
+              <w:proofErr w:type="spellStart"/>
+              <w:r>
+                <w:rPr>
+                  <w:rStyle w:val="Hyperlink"/>
+                  <w:rFonts w:ascii="Trebuchet MS" w:hAnsi="Trebuchet MS"/>
+                  <w:sz w:val="16"/>
+                  <w:szCs w:val="16"/>
+                </w:rPr>
+                <w:t>grahamsawell</w:t>
+              </w:r>
+              <w:proofErr w:type="spellEnd"/>
+              <w:r>
+                <w:rPr>
+                  <w:rStyle w:val="Hyperlink"/>
+                  <w:rFonts w:ascii="Trebuchet MS" w:hAnsi="Trebuchet MS"/>
+                  <w:sz w:val="16"/>
+                  <w:szCs w:val="16"/>
+                </w:rPr>
+                <w:t>/</w:t>
               </w:r>
             </w:hyperlink>
             <w:r>
@@ -1330,7 +1341,27 @@
                   <w:sz w:val="16"/>
                   <w:szCs w:val="16"/>
                 </w:rPr>
-                <w:t>linkedin.com/in/david-westbrook-datamango/</w:t>
+                <w:t>linkedin.com/in/</w:t>
+              </w:r>
+              <w:proofErr w:type="spellStart"/>
+              <w:r>
+                <w:rPr>
+                  <w:rStyle w:val="Hyperlink"/>
+                  <w:rFonts w:ascii="Trebuchet MS" w:hAnsi="Trebuchet MS"/>
+                  <w:sz w:val="16"/>
+                  <w:szCs w:val="16"/>
+                </w:rPr>
+                <w:t>david-westbrook-datamango</w:t>
+              </w:r>
+              <w:proofErr w:type="spellEnd"/>
+              <w:r>
+                <w:rPr>
+                  <w:rStyle w:val="Hyperlink"/>
+                  <w:rFonts w:ascii="Trebuchet MS" w:hAnsi="Trebuchet MS"/>
+                  <w:sz w:val="16"/>
+                  <w:szCs w:val="16"/>
+                </w:rPr>
+                <w:t>/</w:t>
               </w:r>
             </w:hyperlink>
             <w:r>

</xml_diff>